<commit_message>
Add ID,Names as comments.
</commit_message>
<xml_diff>
--- a/0416005_0416315_CO_Lab2_Report.docx
+++ b/0416005_0416315_CO_Lab2_Report.docx
@@ -63,21 +63,21 @@
         <w:adjustRightInd w:val="0"/>
         <w:jc w:val="center"/>
         <w:rPr>
-          <w:rFonts w:ascii="Times New Roman" w:eastAsia="標楷體" w:hAnsi="Times New Roman" w:hint="eastAsia"/>
-          <w:b/>
-          <w:kern w:val="0"/>
-          <w:sz w:val="48"/>
-          <w:szCs w:val="52"/>
-        </w:rPr>
-      </w:pPr>
-      <w:r>
-        <w:rPr>
           <w:rFonts w:ascii="Times New Roman" w:eastAsia="標楷體" w:hAnsi="Times New Roman"/>
           <w:b/>
           <w:kern w:val="0"/>
           <w:sz w:val="48"/>
           <w:szCs w:val="52"/>
         </w:rPr>
+      </w:pPr>
+      <w:r>
+        <w:rPr>
+          <w:rFonts w:ascii="Times New Roman" w:eastAsia="標楷體" w:hAnsi="Times New Roman"/>
+          <w:b/>
+          <w:kern w:val="0"/>
+          <w:sz w:val="48"/>
+          <w:szCs w:val="52"/>
+        </w:rPr>
         <w:t>Computer Organization</w:t>
       </w:r>
     </w:p>
@@ -108,7 +108,6 @@
           <w:lang w:bidi="he-IL"/>
         </w:rPr>
       </w:pPr>
-      <w:bookmarkStart w:id="0" w:name="_GoBack"/>
       <w:r>
         <w:rPr>
           <w:rFonts w:ascii="Times New Roman" w:eastAsia="標楷體" w:hAnsi="Times New Roman"/>
@@ -133,7 +132,7 @@
                     </pic:cNvPicPr>
                   </pic:nvPicPr>
                   <pic:blipFill>
-                    <a:blip r:embed="rId5">
+                    <a:blip r:embed="rId7">
                       <a:extLst>
                         <a:ext uri="{28A0092B-C50C-407E-A947-70E740481C1C}">
                           <a14:useLocalDpi xmlns:a14="http://schemas.microsoft.com/office/drawing/2010/main" val="0"/>
@@ -164,7 +163,6 @@
           </wp:inline>
         </w:drawing>
       </w:r>
-      <w:bookmarkEnd w:id="0"/>
     </w:p>
     <w:p>
       <w:pPr>
@@ -209,7 +207,6 @@
         </w:rPr>
         <w:t>以</w:t>
       </w:r>
-      <w:proofErr w:type="spellStart"/>
       <w:r>
         <w:rPr>
           <w:rFonts w:ascii="Times New Roman" w:eastAsia="標楷體" w:hAnsi="Times New Roman"/>
@@ -217,7 +214,6 @@
         </w:rPr>
         <w:t>Simple_Single_CPU</w:t>
       </w:r>
-      <w:proofErr w:type="spellEnd"/>
       <w:r>
         <w:rPr>
           <w:rFonts w:ascii="Times New Roman" w:eastAsia="標楷體" w:hAnsi="Times New Roman" w:hint="eastAsia"/>
@@ -323,7 +319,6 @@
         </w:rPr>
         <w:t>、</w:t>
       </w:r>
-      <w:proofErr w:type="spellStart"/>
       <w:r>
         <w:rPr>
           <w:rFonts w:ascii="Times New Roman" w:eastAsia="標楷體" w:hAnsi="Times New Roman" w:hint="eastAsia"/>
@@ -338,7 +333,6 @@
         </w:rPr>
         <w:t>trl</w:t>
       </w:r>
-      <w:proofErr w:type="spellEnd"/>
       <w:r>
         <w:rPr>
           <w:rFonts w:ascii="Times New Roman" w:eastAsia="標楷體" w:hAnsi="Times New Roman" w:hint="eastAsia"/>
@@ -346,7 +340,6 @@
         </w:rPr>
         <w:t>、</w:t>
       </w:r>
-      <w:proofErr w:type="spellStart"/>
       <w:r>
         <w:rPr>
           <w:rFonts w:ascii="Times New Roman" w:eastAsia="標楷體" w:hAnsi="Times New Roman" w:hint="eastAsia"/>
@@ -354,7 +347,6 @@
         </w:rPr>
         <w:t>Sign_Extend</w:t>
       </w:r>
-      <w:proofErr w:type="spellEnd"/>
       <w:r>
         <w:rPr>
           <w:rFonts w:ascii="Times New Roman" w:eastAsia="標楷體" w:hAnsi="Times New Roman" w:hint="eastAsia"/>
@@ -570,7 +562,6 @@
                 <w:lang w:bidi="he-IL"/>
               </w:rPr>
             </w:pPr>
-            <w:proofErr w:type="spellStart"/>
             <w:r>
               <w:rPr>
                 <w:rFonts w:ascii="Times New Roman" w:eastAsia="標楷體" w:hAnsi="Times New Roman"/>
@@ -578,7 +569,6 @@
               </w:rPr>
               <w:t>instr_op_i</w:t>
             </w:r>
-            <w:proofErr w:type="spellEnd"/>
           </w:p>
         </w:tc>
         <w:tc>
@@ -597,7 +587,6 @@
                 <w:lang w:bidi="he-IL"/>
               </w:rPr>
             </w:pPr>
-            <w:proofErr w:type="spellStart"/>
             <w:r>
               <w:rPr>
                 <w:rFonts w:ascii="Times New Roman" w:eastAsia="標楷體" w:hAnsi="Times New Roman"/>
@@ -605,7 +594,6 @@
               </w:rPr>
               <w:t>ALU_op_o</w:t>
             </w:r>
-            <w:proofErr w:type="spellEnd"/>
           </w:p>
         </w:tc>
         <w:tc>
@@ -650,7 +638,6 @@
                 <w:lang w:bidi="he-IL"/>
               </w:rPr>
             </w:pPr>
-            <w:proofErr w:type="spellStart"/>
             <w:r>
               <w:rPr>
                 <w:rFonts w:ascii="Times New Roman" w:eastAsia="標楷體" w:hAnsi="Times New Roman"/>
@@ -658,7 +645,6 @@
               </w:rPr>
               <w:t>RegDst_o</w:t>
             </w:r>
-            <w:proofErr w:type="spellEnd"/>
           </w:p>
         </w:tc>
         <w:tc>
@@ -677,7 +663,6 @@
                 <w:lang w:bidi="he-IL"/>
               </w:rPr>
             </w:pPr>
-            <w:proofErr w:type="spellStart"/>
             <w:r>
               <w:rPr>
                 <w:rFonts w:ascii="Times New Roman" w:eastAsia="標楷體" w:hAnsi="Times New Roman"/>
@@ -685,7 +670,6 @@
               </w:rPr>
               <w:t>RegWrite_o</w:t>
             </w:r>
-            <w:proofErr w:type="spellEnd"/>
           </w:p>
         </w:tc>
         <w:tc>
@@ -705,7 +689,6 @@
                 <w:lang w:bidi="he-IL"/>
               </w:rPr>
             </w:pPr>
-            <w:proofErr w:type="spellStart"/>
             <w:r>
               <w:rPr>
                 <w:rFonts w:ascii="Times New Roman" w:eastAsia="標楷體" w:hAnsi="Times New Roman"/>
@@ -713,7 +696,6 @@
               </w:rPr>
               <w:t>ALUSrc_o</w:t>
             </w:r>
-            <w:proofErr w:type="spellEnd"/>
           </w:p>
         </w:tc>
         <w:tc>
@@ -733,7 +715,6 @@
                 <w:lang w:bidi="he-IL"/>
               </w:rPr>
             </w:pPr>
-            <w:proofErr w:type="spellStart"/>
             <w:r>
               <w:rPr>
                 <w:rFonts w:ascii="Times New Roman" w:eastAsia="標楷體" w:hAnsi="Times New Roman"/>
@@ -741,7 +722,6 @@
               </w:rPr>
               <w:t>Branch_o</w:t>
             </w:r>
-            <w:proofErr w:type="spellEnd"/>
           </w:p>
         </w:tc>
       </w:tr>
@@ -2142,7 +2122,6 @@
         </w:rPr>
         <w:t>的</w:t>
       </w:r>
-      <w:proofErr w:type="spellStart"/>
       <w:r>
         <w:rPr>
           <w:rFonts w:ascii="Times New Roman" w:eastAsia="標楷體" w:hAnsi="Times New Roman"/>
@@ -2150,7 +2129,6 @@
         </w:rPr>
         <w:t>ALU_op_o</w:t>
       </w:r>
-      <w:proofErr w:type="spellEnd"/>
       <w:r>
         <w:rPr>
           <w:rFonts w:ascii="Times New Roman" w:eastAsia="標楷體" w:hAnsi="Times New Roman"/>
@@ -2158,7 +2136,6 @@
         </w:rPr>
         <w:t>與</w:t>
       </w:r>
-      <w:proofErr w:type="spellStart"/>
       <w:r>
         <w:rPr>
           <w:rFonts w:ascii="Times New Roman" w:eastAsia="標楷體" w:hAnsi="Times New Roman" w:hint="eastAsia"/>
@@ -2173,7 +2150,6 @@
         </w:rPr>
         <w:t>nstr_op_i</w:t>
       </w:r>
-      <w:proofErr w:type="spellEnd"/>
       <w:r>
         <w:rPr>
           <w:rFonts w:ascii="Times New Roman" w:eastAsia="標楷體" w:hAnsi="Times New Roman"/>
@@ -2210,7 +2186,7 @@
         <w:adjustRightInd w:val="0"/>
         <w:snapToGrid w:val="0"/>
         <w:rPr>
-          <w:rFonts w:ascii="Times New Roman" w:eastAsia="標楷體" w:hAnsi="Times New Roman" w:hint="eastAsia"/>
+          <w:rFonts w:ascii="Times New Roman" w:eastAsia="標楷體" w:hAnsi="Times New Roman"/>
           <w:lang w:bidi="he-IL"/>
         </w:rPr>
       </w:pPr>
@@ -2231,7 +2207,6 @@
           <w:lang w:bidi="he-IL"/>
         </w:rPr>
       </w:pPr>
-      <w:proofErr w:type="spellStart"/>
       <w:r>
         <w:rPr>
           <w:rFonts w:ascii="Times New Roman" w:eastAsia="標楷體" w:hAnsi="Times New Roman" w:hint="eastAsia"/>
@@ -2246,7 +2221,6 @@
         </w:rPr>
         <w:t>Control</w:t>
       </w:r>
-      <w:proofErr w:type="spellEnd"/>
       <w:r>
         <w:rPr>
           <w:rFonts w:ascii="Times New Roman" w:eastAsia="標楷體" w:hAnsi="Times New Roman"/>
@@ -2278,7 +2252,6 @@
         </w:rPr>
         <w:t>因為有</w:t>
       </w:r>
-      <w:proofErr w:type="spellStart"/>
       <w:r>
         <w:rPr>
           <w:rFonts w:ascii="Times New Roman" w:eastAsia="標楷體" w:hAnsi="Times New Roman"/>
@@ -2286,7 +2259,6 @@
         </w:rPr>
         <w:t>shamt</w:t>
       </w:r>
-      <w:proofErr w:type="spellEnd"/>
       <w:r>
         <w:rPr>
           <w:rFonts w:ascii="Times New Roman" w:eastAsia="標楷體" w:hAnsi="Times New Roman"/>
@@ -2320,7 +2292,23 @@
           <w:rFonts w:ascii="Times New Roman" w:eastAsia="標楷體" w:hAnsi="Times New Roman" w:hint="eastAsia"/>
           <w:lang w:bidi="he-IL"/>
         </w:rPr>
-        <w:t>我在這個模組有</w:t>
+        <w:t>我</w:t>
+      </w:r>
+      <w:r>
+        <w:rPr>
+          <w:rFonts w:ascii="Times New Roman" w:eastAsia="標楷體" w:hAnsi="Times New Roman" w:hint="eastAsia"/>
+          <w:lang w:bidi="he-IL"/>
+        </w:rPr>
+        <w:t>們</w:t>
+      </w:r>
+      <w:bookmarkStart w:id="0" w:name="_GoBack"/>
+      <w:bookmarkEnd w:id="0"/>
+      <w:r>
+        <w:rPr>
+          <w:rFonts w:ascii="Times New Roman" w:eastAsia="標楷體" w:hAnsi="Times New Roman" w:hint="eastAsia"/>
+          <w:lang w:bidi="he-IL"/>
+        </w:rPr>
+        <w:t>在這個模組有</w:t>
       </w:r>
       <w:r>
         <w:rPr>
@@ -2364,7 +2352,6 @@
         </w:rPr>
         <w:t>，此訊號會傳到</w:t>
       </w:r>
-      <w:proofErr w:type="spellStart"/>
       <w:r>
         <w:rPr>
           <w:rFonts w:ascii="Times New Roman" w:eastAsia="標楷體" w:hAnsi="Times New Roman" w:hint="eastAsia"/>
@@ -2377,15 +2364,7 @@
           <w:rFonts w:ascii="Times New Roman" w:eastAsia="標楷體" w:hAnsi="Times New Roman"/>
           <w:lang w:bidi="he-IL"/>
         </w:rPr>
-        <w:t>ead_Data</w:t>
-      </w:r>
-      <w:proofErr w:type="spellEnd"/>
-      <w:r>
-        <w:rPr>
-          <w:rFonts w:ascii="Times New Roman" w:eastAsia="標楷體" w:hAnsi="Times New Roman"/>
-          <w:lang w:bidi="he-IL"/>
-        </w:rPr>
-        <w:t xml:space="preserve"> 1</w:t>
+        <w:t>ead_Data 1</w:t>
       </w:r>
       <w:r>
         <w:rPr>
@@ -2578,7 +2557,6 @@
                 <w:lang w:bidi="he-IL"/>
               </w:rPr>
             </w:pPr>
-            <w:proofErr w:type="spellStart"/>
             <w:r>
               <w:rPr>
                 <w:rFonts w:ascii="Times New Roman" w:eastAsia="標楷體" w:hAnsi="Times New Roman"/>
@@ -2586,7 +2564,6 @@
               </w:rPr>
               <w:t>ALUOp_i</w:t>
             </w:r>
-            <w:proofErr w:type="spellEnd"/>
           </w:p>
         </w:tc>
         <w:tc>
@@ -2662,7 +2639,6 @@
                 <w:lang w:bidi="he-IL"/>
               </w:rPr>
             </w:pPr>
-            <w:proofErr w:type="spellStart"/>
             <w:r>
               <w:rPr>
                 <w:rFonts w:ascii="Times New Roman" w:eastAsia="標楷體" w:hAnsi="Times New Roman"/>
@@ -2670,7 +2646,6 @@
               </w:rPr>
               <w:t>ALUCtrl_o</w:t>
             </w:r>
-            <w:proofErr w:type="spellEnd"/>
           </w:p>
         </w:tc>
       </w:tr>
@@ -2991,7 +2966,6 @@
                 <w:lang w:bidi="he-IL"/>
               </w:rPr>
             </w:pPr>
-            <w:proofErr w:type="spellStart"/>
             <w:r>
               <w:rPr>
                 <w:rFonts w:ascii="Times New Roman" w:eastAsia="標楷體" w:hAnsi="Times New Roman" w:hint="eastAsia"/>
@@ -2999,7 +2973,6 @@
               </w:rPr>
               <w:t>Addi</w:t>
             </w:r>
-            <w:proofErr w:type="spellEnd"/>
           </w:p>
         </w:tc>
         <w:tc>
@@ -3348,7 +3321,6 @@
         </w:rPr>
         <w:t>、</w:t>
       </w:r>
-      <w:proofErr w:type="spellStart"/>
       <w:r>
         <w:rPr>
           <w:rFonts w:ascii="Times New Roman" w:eastAsia="標楷體" w:hAnsi="Times New Roman" w:hint="eastAsia"/>
@@ -3363,7 +3335,6 @@
         </w:rPr>
         <w:t>ddi</w:t>
       </w:r>
-      <w:proofErr w:type="spellEnd"/>
       <w:r>
         <w:rPr>
           <w:rFonts w:ascii="Times New Roman" w:eastAsia="標楷體" w:hAnsi="Times New Roman" w:hint="eastAsia"/>
@@ -3371,7 +3342,6 @@
         </w:rPr>
         <w:t>的</w:t>
       </w:r>
-      <w:proofErr w:type="spellStart"/>
       <w:r>
         <w:rPr>
           <w:rFonts w:ascii="Times New Roman" w:eastAsia="標楷體" w:hAnsi="Times New Roman"/>
@@ -3379,7 +3349,6 @@
         </w:rPr>
         <w:t>ALUCtrl_o</w:t>
       </w:r>
-      <w:proofErr w:type="spellEnd"/>
       <w:r>
         <w:rPr>
           <w:rFonts w:ascii="Times New Roman" w:eastAsia="標楷體" w:hAnsi="Times New Roman" w:hint="eastAsia"/>
@@ -3488,7 +3457,6 @@
                 <w:lang w:bidi="he-IL"/>
               </w:rPr>
             </w:pPr>
-            <w:proofErr w:type="spellStart"/>
             <w:r>
               <w:rPr>
                 <w:rFonts w:ascii="Times New Roman" w:eastAsia="標楷體" w:hAnsi="Times New Roman"/>
@@ -3496,7 +3464,6 @@
               </w:rPr>
               <w:t>ALUOp_i</w:t>
             </w:r>
-            <w:proofErr w:type="spellEnd"/>
           </w:p>
         </w:tc>
         <w:tc>
@@ -3574,7 +3541,6 @@
                 <w:lang w:bidi="he-IL"/>
               </w:rPr>
             </w:pPr>
-            <w:proofErr w:type="spellStart"/>
             <w:r>
               <w:rPr>
                 <w:rFonts w:ascii="Times New Roman" w:eastAsia="標楷體" w:hAnsi="Times New Roman"/>
@@ -3582,7 +3548,6 @@
               </w:rPr>
               <w:t>ALUCtrl_o</w:t>
             </w:r>
-            <w:proofErr w:type="spellEnd"/>
           </w:p>
         </w:tc>
       </w:tr>
@@ -4557,7 +4522,6 @@
         </w:rPr>
         <w:t>因為會用到</w:t>
       </w:r>
-      <w:proofErr w:type="spellStart"/>
       <w:r>
         <w:rPr>
           <w:rFonts w:ascii="Times New Roman" w:eastAsia="標楷體" w:hAnsi="Times New Roman" w:hint="eastAsia"/>
@@ -4565,7 +4529,6 @@
         </w:rPr>
         <w:t>shamt</w:t>
       </w:r>
-      <w:proofErr w:type="spellEnd"/>
       <w:r>
         <w:rPr>
           <w:rFonts w:ascii="Times New Roman" w:eastAsia="標楷體" w:hAnsi="Times New Roman" w:hint="eastAsia"/>
@@ -4872,7 +4835,6 @@
         </w:rPr>
         <w:t>或是</w:t>
       </w:r>
-      <w:proofErr w:type="spellStart"/>
       <w:r>
         <w:rPr>
           <w:rFonts w:ascii="Times New Roman" w:eastAsia="標楷體" w:hAnsi="Times New Roman" w:hint="eastAsia"/>
@@ -4880,7 +4842,6 @@
         </w:rPr>
         <w:t>shamt</w:t>
       </w:r>
-      <w:proofErr w:type="spellEnd"/>
       <w:r>
         <w:rPr>
           <w:rFonts w:ascii="Times New Roman" w:eastAsia="標楷體" w:hAnsi="Times New Roman" w:hint="eastAsia"/>
@@ -4909,7 +4870,6 @@
         </w:rPr>
         <w:t>單獨處理</w:t>
       </w:r>
-      <w:proofErr w:type="spellStart"/>
       <w:r>
         <w:rPr>
           <w:rFonts w:ascii="Times New Roman" w:eastAsia="標楷體" w:hAnsi="Times New Roman" w:hint="eastAsia"/>
@@ -4917,7 +4877,6 @@
         </w:rPr>
         <w:t>shamt</w:t>
       </w:r>
-      <w:proofErr w:type="spellEnd"/>
       <w:r>
         <w:rPr>
           <w:rFonts w:ascii="Times New Roman" w:eastAsia="標楷體" w:hAnsi="Times New Roman" w:hint="eastAsia"/>
@@ -5009,7 +4968,6 @@
         </w:rPr>
         <w:t>及</w:t>
       </w:r>
-      <w:proofErr w:type="spellStart"/>
       <w:r>
         <w:rPr>
           <w:rFonts w:ascii="Times New Roman" w:eastAsia="標楷體" w:hAnsi="Times New Roman" w:hint="eastAsia"/>
@@ -5017,7 +4975,6 @@
         </w:rPr>
         <w:t>shamt</w:t>
       </w:r>
-      <w:proofErr w:type="spellEnd"/>
       <w:r>
         <w:rPr>
           <w:rFonts w:ascii="Times New Roman" w:eastAsia="標楷體" w:hAnsi="Times New Roman" w:hint="eastAsia"/>
@@ -5032,7 +4989,6 @@
         </w:rPr>
         <w:t>利用</w:t>
       </w:r>
-      <w:proofErr w:type="spellStart"/>
       <w:r>
         <w:rPr>
           <w:rFonts w:ascii="Times New Roman" w:eastAsia="標楷體" w:hAnsi="Times New Roman" w:hint="eastAsia"/>
@@ -5047,7 +5003,6 @@
         </w:rPr>
         <w:t>Control</w:t>
       </w:r>
-      <w:proofErr w:type="spellEnd"/>
       <w:r>
         <w:rPr>
           <w:rFonts w:ascii="Times New Roman" w:eastAsia="標楷體" w:hAnsi="Times New Roman" w:hint="eastAsia"/>
@@ -5118,7 +5073,6 @@
         </w:rPr>
         <w:t xml:space="preserve">zero-signed </w:t>
       </w:r>
-      <w:proofErr w:type="spellStart"/>
       <w:r>
         <w:rPr>
           <w:rFonts w:ascii="Times New Roman" w:eastAsia="標楷體" w:hAnsi="Times New Roman" w:hint="eastAsia"/>
@@ -5133,7 +5087,6 @@
         </w:rPr>
         <w:t>t</w:t>
       </w:r>
-      <w:proofErr w:type="spellEnd"/>
       <w:r>
         <w:rPr>
           <w:rFonts w:ascii="Times New Roman" w:eastAsia="標楷體" w:hAnsi="Times New Roman" w:hint="eastAsia"/>
@@ -5197,7 +5150,6 @@
         </w:rPr>
         <w:t>各種運算與對應的</w:t>
       </w:r>
-      <w:proofErr w:type="spellStart"/>
       <w:r>
         <w:rPr>
           <w:rFonts w:ascii="Times New Roman" w:eastAsia="標楷體" w:hAnsi="Times New Roman"/>
@@ -5205,7 +5157,6 @@
         </w:rPr>
         <w:t>ctrl_i</w:t>
       </w:r>
-      <w:proofErr w:type="spellEnd"/>
       <w:r>
         <w:rPr>
           <w:rFonts w:ascii="Times New Roman" w:eastAsia="標楷體" w:hAnsi="Times New Roman" w:hint="eastAsia"/>
@@ -5235,7 +5186,7 @@
               <w:pStyle w:val="a4"/>
               <w:ind w:leftChars="0" w:left="0"/>
               <w:rPr>
-                <w:rFonts w:ascii="Times New Roman" w:eastAsia="標楷體" w:hAnsi="Times New Roman" w:hint="eastAsia"/>
+                <w:rFonts w:ascii="Times New Roman" w:eastAsia="標楷體" w:hAnsi="Times New Roman"/>
                 <w:lang w:bidi="he-IL"/>
               </w:rPr>
             </w:pPr>
@@ -5257,11 +5208,10 @@
               <w:pStyle w:val="a4"/>
               <w:ind w:leftChars="0" w:left="0"/>
               <w:rPr>
-                <w:rFonts w:ascii="Times New Roman" w:eastAsia="標楷體" w:hAnsi="Times New Roman" w:hint="eastAsia"/>
-                <w:lang w:bidi="he-IL"/>
-              </w:rPr>
-            </w:pPr>
-            <w:proofErr w:type="spellStart"/>
+                <w:rFonts w:ascii="Times New Roman" w:eastAsia="標楷體" w:hAnsi="Times New Roman"/>
+                <w:lang w:bidi="he-IL"/>
+              </w:rPr>
+            </w:pPr>
             <w:r>
               <w:rPr>
                 <w:rFonts w:ascii="Times New Roman" w:eastAsia="標楷體" w:hAnsi="Times New Roman" w:hint="eastAsia"/>
@@ -5269,7 +5219,6 @@
               </w:rPr>
               <w:t>ctrl_i</w:t>
             </w:r>
-            <w:proofErr w:type="spellEnd"/>
           </w:p>
         </w:tc>
       </w:tr>
@@ -5283,7 +5232,7 @@
               <w:pStyle w:val="a4"/>
               <w:ind w:leftChars="0" w:left="0"/>
               <w:rPr>
-                <w:rFonts w:ascii="Times New Roman" w:eastAsia="標楷體" w:hAnsi="Times New Roman" w:hint="eastAsia"/>
+                <w:rFonts w:ascii="Times New Roman" w:eastAsia="標楷體" w:hAnsi="Times New Roman"/>
                 <w:lang w:bidi="he-IL"/>
               </w:rPr>
             </w:pPr>
@@ -5305,7 +5254,7 @@
               <w:pStyle w:val="a4"/>
               <w:ind w:leftChars="0" w:left="0"/>
               <w:rPr>
-                <w:rFonts w:ascii="Times New Roman" w:eastAsia="標楷體" w:hAnsi="Times New Roman" w:hint="eastAsia"/>
+                <w:rFonts w:ascii="Times New Roman" w:eastAsia="標楷體" w:hAnsi="Times New Roman"/>
                 <w:lang w:bidi="he-IL"/>
               </w:rPr>
             </w:pPr>
@@ -5343,7 +5292,7 @@
               <w:pStyle w:val="a4"/>
               <w:ind w:leftChars="0" w:left="0"/>
               <w:rPr>
-                <w:rFonts w:ascii="Times New Roman" w:eastAsia="標楷體" w:hAnsi="Times New Roman" w:hint="eastAsia"/>
+                <w:rFonts w:ascii="Times New Roman" w:eastAsia="標楷體" w:hAnsi="Times New Roman"/>
                 <w:lang w:bidi="he-IL"/>
               </w:rPr>
             </w:pPr>
@@ -5365,7 +5314,7 @@
               <w:pStyle w:val="a4"/>
               <w:ind w:leftChars="0" w:left="0"/>
               <w:rPr>
-                <w:rFonts w:ascii="Times New Roman" w:eastAsia="標楷體" w:hAnsi="Times New Roman" w:hint="eastAsia"/>
+                <w:rFonts w:ascii="Times New Roman" w:eastAsia="標楷體" w:hAnsi="Times New Roman"/>
                 <w:lang w:bidi="he-IL"/>
               </w:rPr>
             </w:pPr>
@@ -5403,7 +5352,7 @@
               <w:pStyle w:val="a4"/>
               <w:ind w:leftChars="0" w:left="0"/>
               <w:rPr>
-                <w:rFonts w:ascii="Times New Roman" w:eastAsia="標楷體" w:hAnsi="Times New Roman" w:hint="eastAsia"/>
+                <w:rFonts w:ascii="Times New Roman" w:eastAsia="標楷體" w:hAnsi="Times New Roman"/>
                 <w:lang w:bidi="he-IL"/>
               </w:rPr>
             </w:pPr>
@@ -5425,7 +5374,7 @@
               <w:pStyle w:val="a4"/>
               <w:ind w:leftChars="0" w:left="0"/>
               <w:rPr>
-                <w:rFonts w:ascii="Times New Roman" w:eastAsia="標楷體" w:hAnsi="Times New Roman" w:hint="eastAsia"/>
+                <w:rFonts w:ascii="Times New Roman" w:eastAsia="標楷體" w:hAnsi="Times New Roman"/>
                 <w:lang w:bidi="he-IL"/>
               </w:rPr>
             </w:pPr>
@@ -5463,7 +5412,7 @@
               <w:pStyle w:val="a4"/>
               <w:ind w:leftChars="0" w:left="0"/>
               <w:rPr>
-                <w:rFonts w:ascii="Times New Roman" w:eastAsia="標楷體" w:hAnsi="Times New Roman" w:hint="eastAsia"/>
+                <w:rFonts w:ascii="Times New Roman" w:eastAsia="標楷體" w:hAnsi="Times New Roman"/>
                 <w:lang w:bidi="he-IL"/>
               </w:rPr>
             </w:pPr>
@@ -5485,7 +5434,7 @@
               <w:pStyle w:val="a4"/>
               <w:ind w:leftChars="0" w:left="0"/>
               <w:rPr>
-                <w:rFonts w:ascii="Times New Roman" w:eastAsia="標楷體" w:hAnsi="Times New Roman" w:hint="eastAsia"/>
+                <w:rFonts w:ascii="Times New Roman" w:eastAsia="標楷體" w:hAnsi="Times New Roman"/>
                 <w:lang w:bidi="he-IL"/>
               </w:rPr>
             </w:pPr>
@@ -5523,7 +5472,7 @@
               <w:pStyle w:val="a4"/>
               <w:ind w:leftChars="0" w:left="0"/>
               <w:rPr>
-                <w:rFonts w:ascii="Times New Roman" w:eastAsia="標楷體" w:hAnsi="Times New Roman" w:hint="eastAsia"/>
+                <w:rFonts w:ascii="Times New Roman" w:eastAsia="標楷體" w:hAnsi="Times New Roman"/>
                 <w:lang w:bidi="he-IL"/>
               </w:rPr>
             </w:pPr>
@@ -5545,7 +5494,7 @@
               <w:pStyle w:val="a4"/>
               <w:ind w:leftChars="0" w:left="0"/>
               <w:rPr>
-                <w:rFonts w:ascii="Times New Roman" w:eastAsia="標楷體" w:hAnsi="Times New Roman" w:hint="eastAsia"/>
+                <w:rFonts w:ascii="Times New Roman" w:eastAsia="標楷體" w:hAnsi="Times New Roman"/>
                 <w:lang w:bidi="he-IL"/>
               </w:rPr>
             </w:pPr>
@@ -5583,7 +5532,7 @@
               <w:pStyle w:val="a4"/>
               <w:ind w:leftChars="0" w:left="0"/>
               <w:rPr>
-                <w:rFonts w:ascii="Times New Roman" w:eastAsia="標楷體" w:hAnsi="Times New Roman" w:hint="eastAsia"/>
+                <w:rFonts w:ascii="Times New Roman" w:eastAsia="標楷體" w:hAnsi="Times New Roman"/>
                 <w:lang w:bidi="he-IL"/>
               </w:rPr>
             </w:pPr>
@@ -5605,7 +5554,7 @@
               <w:pStyle w:val="a4"/>
               <w:ind w:leftChars="0" w:left="0"/>
               <w:rPr>
-                <w:rFonts w:ascii="Times New Roman" w:eastAsia="標楷體" w:hAnsi="Times New Roman" w:hint="eastAsia"/>
+                <w:rFonts w:ascii="Times New Roman" w:eastAsia="標楷體" w:hAnsi="Times New Roman"/>
                 <w:lang w:bidi="he-IL"/>
               </w:rPr>
             </w:pPr>
@@ -5643,7 +5592,7 @@
               <w:pStyle w:val="a4"/>
               <w:ind w:leftChars="0" w:left="0"/>
               <w:rPr>
-                <w:rFonts w:ascii="Times New Roman" w:eastAsia="標楷體" w:hAnsi="Times New Roman" w:hint="eastAsia"/>
+                <w:rFonts w:ascii="Times New Roman" w:eastAsia="標楷體" w:hAnsi="Times New Roman"/>
                 <w:lang w:bidi="he-IL"/>
               </w:rPr>
             </w:pPr>
@@ -5666,7 +5615,7 @@
               <w:pStyle w:val="a4"/>
               <w:ind w:leftChars="0" w:left="0"/>
               <w:rPr>
-                <w:rFonts w:ascii="Times New Roman" w:eastAsia="標楷體" w:hAnsi="Times New Roman" w:hint="eastAsia"/>
+                <w:rFonts w:ascii="Times New Roman" w:eastAsia="標楷體" w:hAnsi="Times New Roman"/>
                 <w:lang w:bidi="he-IL"/>
               </w:rPr>
             </w:pPr>
@@ -5697,7 +5646,7 @@
               <w:pStyle w:val="a4"/>
               <w:ind w:leftChars="0" w:left="0"/>
               <w:rPr>
-                <w:rFonts w:ascii="Times New Roman" w:eastAsia="標楷體" w:hAnsi="Times New Roman" w:hint="eastAsia"/>
+                <w:rFonts w:ascii="Times New Roman" w:eastAsia="標楷體" w:hAnsi="Times New Roman"/>
                 <w:lang w:bidi="he-IL"/>
               </w:rPr>
             </w:pPr>
@@ -5719,7 +5668,7 @@
               <w:pStyle w:val="a4"/>
               <w:ind w:leftChars="0" w:left="0"/>
               <w:rPr>
-                <w:rFonts w:ascii="Times New Roman" w:eastAsia="標楷體" w:hAnsi="Times New Roman" w:hint="eastAsia"/>
+                <w:rFonts w:ascii="Times New Roman" w:eastAsia="標楷體" w:hAnsi="Times New Roman"/>
                 <w:lang w:bidi="he-IL"/>
               </w:rPr>
             </w:pPr>
@@ -5750,7 +5699,7 @@
               <w:pStyle w:val="a4"/>
               <w:ind w:leftChars="0" w:left="0"/>
               <w:rPr>
-                <w:rFonts w:ascii="Times New Roman" w:eastAsia="標楷體" w:hAnsi="Times New Roman" w:hint="eastAsia"/>
+                <w:rFonts w:ascii="Times New Roman" w:eastAsia="標楷體" w:hAnsi="Times New Roman"/>
                 <w:lang w:bidi="he-IL"/>
               </w:rPr>
             </w:pPr>
@@ -5772,7 +5721,7 @@
               <w:pStyle w:val="a4"/>
               <w:ind w:leftChars="0" w:left="0"/>
               <w:rPr>
-                <w:rFonts w:ascii="Times New Roman" w:eastAsia="標楷體" w:hAnsi="Times New Roman" w:hint="eastAsia"/>
+                <w:rFonts w:ascii="Times New Roman" w:eastAsia="標楷體" w:hAnsi="Times New Roman"/>
                 <w:lang w:bidi="he-IL"/>
               </w:rPr>
             </w:pPr>
@@ -5863,7 +5812,6 @@
         </w:rPr>
         <w:t>，且判斷</w:t>
       </w:r>
-      <w:proofErr w:type="spellStart"/>
       <w:r>
         <w:rPr>
           <w:rFonts w:ascii="Times New Roman" w:eastAsia="標楷體" w:hAnsi="Times New Roman" w:hint="eastAsia"/>
@@ -5871,7 +5819,6 @@
         </w:rPr>
         <w:t>A_invert</w:t>
       </w:r>
-      <w:proofErr w:type="spellEnd"/>
       <w:r>
         <w:rPr>
           <w:rFonts w:ascii="Times New Roman" w:eastAsia="標楷體" w:hAnsi="Times New Roman" w:hint="eastAsia"/>
@@ -5963,7 +5910,6 @@
         </w:rPr>
         <w:t>是根據</w:t>
       </w:r>
-      <w:proofErr w:type="spellStart"/>
       <w:r>
         <w:rPr>
           <w:rFonts w:ascii="Times New Roman" w:eastAsia="標楷體" w:hAnsi="Times New Roman"/>
@@ -5971,7 +5917,6 @@
         </w:rPr>
         <w:t>ctrl_i</w:t>
       </w:r>
-      <w:proofErr w:type="spellEnd"/>
       <w:r>
         <w:rPr>
           <w:rFonts w:ascii="Times New Roman" w:eastAsia="標楷體" w:hAnsi="Times New Roman" w:hint="eastAsia"/>
@@ -5986,7 +5931,6 @@
         </w:rPr>
         <w:t>當</w:t>
       </w:r>
-      <w:proofErr w:type="spellStart"/>
       <w:r>
         <w:rPr>
           <w:rFonts w:ascii="Times New Roman" w:eastAsia="標楷體" w:hAnsi="Times New Roman"/>
@@ -5994,7 +5938,6 @@
         </w:rPr>
         <w:t>ctrl_i</w:t>
       </w:r>
-      <w:proofErr w:type="spellEnd"/>
       <w:r>
         <w:rPr>
           <w:rFonts w:ascii="Times New Roman" w:eastAsia="標楷體" w:hAnsi="Times New Roman" w:hint="eastAsia"/>
@@ -6135,7 +6078,6 @@
         </w:rPr>
         <w:t>判斷</w:t>
       </w:r>
-      <w:proofErr w:type="spellStart"/>
       <w:r>
         <w:rPr>
           <w:rFonts w:ascii="Times New Roman" w:eastAsia="標楷體" w:hAnsi="Times New Roman" w:hint="eastAsia"/>
@@ -6143,7 +6085,6 @@
         </w:rPr>
         <w:t>A_invert</w:t>
       </w:r>
-      <w:proofErr w:type="spellEnd"/>
       <w:r>
         <w:rPr>
           <w:rFonts w:ascii="Times New Roman" w:eastAsia="標楷體" w:hAnsi="Times New Roman" w:hint="eastAsia"/>
@@ -6158,7 +6099,6 @@
         </w:rPr>
         <w:t>若</w:t>
       </w:r>
-      <w:proofErr w:type="spellStart"/>
       <w:r>
         <w:rPr>
           <w:rFonts w:ascii="Times New Roman" w:eastAsia="標楷體" w:hAnsi="Times New Roman"/>
@@ -6166,7 +6106,6 @@
         </w:rPr>
         <w:t>ctrl_i</w:t>
       </w:r>
-      <w:proofErr w:type="spellEnd"/>
       <w:r>
         <w:rPr>
           <w:rFonts w:ascii="Times New Roman" w:eastAsia="標楷體" w:hAnsi="Times New Roman" w:hint="eastAsia"/>
@@ -6188,7 +6127,6 @@
         </w:rPr>
         <w:t>則</w:t>
       </w:r>
-      <w:proofErr w:type="spellStart"/>
       <w:r>
         <w:rPr>
           <w:rFonts w:ascii="Times New Roman" w:eastAsia="標楷體" w:hAnsi="Times New Roman" w:hint="eastAsia"/>
@@ -6196,7 +6134,6 @@
         </w:rPr>
         <w:t>A_invert</w:t>
       </w:r>
-      <w:proofErr w:type="spellEnd"/>
       <w:r>
         <w:rPr>
           <w:rFonts w:ascii="Times New Roman" w:eastAsia="標楷體" w:hAnsi="Times New Roman" w:hint="eastAsia"/>
@@ -6225,7 +6162,6 @@
         </w:rPr>
         <w:t>反之</w:t>
       </w:r>
-      <w:proofErr w:type="spellStart"/>
       <w:r>
         <w:rPr>
           <w:rFonts w:ascii="Times New Roman" w:eastAsia="標楷體" w:hAnsi="Times New Roman" w:hint="eastAsia"/>
@@ -6233,7 +6169,6 @@
         </w:rPr>
         <w:t>A_invert</w:t>
       </w:r>
-      <w:proofErr w:type="spellEnd"/>
       <w:r>
         <w:rPr>
           <w:rFonts w:ascii="Times New Roman" w:eastAsia="標楷體" w:hAnsi="Times New Roman" w:hint="eastAsia"/>
@@ -6241,7 +6176,6 @@
         </w:rPr>
         <w:t>的訊號值跟</w:t>
       </w:r>
-      <w:proofErr w:type="spellStart"/>
       <w:r>
         <w:rPr>
           <w:rFonts w:ascii="Times New Roman" w:eastAsia="標楷體" w:hAnsi="Times New Roman"/>
@@ -6249,7 +6183,6 @@
         </w:rPr>
         <w:t>ctrl_i</w:t>
       </w:r>
-      <w:proofErr w:type="spellEnd"/>
       <w:r>
         <w:rPr>
           <w:rFonts w:ascii="Times New Roman" w:eastAsia="標楷體" w:hAnsi="Times New Roman" w:hint="eastAsia"/>
@@ -6313,7 +6246,6 @@
         </w:rPr>
         <w:t>只用</w:t>
       </w:r>
-      <w:proofErr w:type="spellStart"/>
       <w:r>
         <w:rPr>
           <w:rFonts w:ascii="Times New Roman" w:eastAsia="標楷體" w:hAnsi="Times New Roman"/>
@@ -6321,7 +6253,6 @@
         </w:rPr>
         <w:t>ctrl_i</w:t>
       </w:r>
-      <w:proofErr w:type="spellEnd"/>
       <w:r>
         <w:rPr>
           <w:rFonts w:ascii="Times New Roman" w:eastAsia="標楷體" w:hAnsi="Times New Roman" w:hint="eastAsia"/>
@@ -7419,7 +7350,6 @@
         </w:rPr>
         <w:t>原本的</w:t>
       </w:r>
-      <w:proofErr w:type="spellStart"/>
       <w:r>
         <w:rPr>
           <w:rFonts w:ascii="Times New Roman" w:eastAsia="標楷體" w:hAnsi="Times New Roman"/>
@@ -7427,7 +7357,6 @@
         </w:rPr>
         <w:t>ctrl_i</w:t>
       </w:r>
-      <w:proofErr w:type="spellEnd"/>
       <w:r>
         <w:rPr>
           <w:rFonts w:ascii="Times New Roman" w:eastAsia="標楷體" w:hAnsi="Times New Roman" w:hint="eastAsia"/>
@@ -7568,7 +7497,6 @@
         </w:rPr>
         <w:t>單獨指派</w:t>
       </w:r>
-      <w:proofErr w:type="spellStart"/>
       <w:r>
         <w:rPr>
           <w:rFonts w:ascii="Times New Roman" w:eastAsia="標楷體" w:hAnsi="Times New Roman"/>
@@ -7576,7 +7504,6 @@
         </w:rPr>
         <w:t>ctrl_i</w:t>
       </w:r>
-      <w:proofErr w:type="spellEnd"/>
       <w:r>
         <w:rPr>
           <w:rFonts w:ascii="Times New Roman" w:eastAsia="標楷體" w:hAnsi="Times New Roman" w:hint="eastAsia"/>
@@ -7646,6 +7573,300 @@
           <w:lang w:bidi="he-IL"/>
         </w:rPr>
         <w:t>輸出</w:t>
+      </w:r>
+      <w:r>
+        <w:rPr>
+          <w:rFonts w:ascii="Times New Roman" w:eastAsia="標楷體" w:hAnsi="Times New Roman" w:hint="eastAsia"/>
+          <w:lang w:bidi="he-IL"/>
+        </w:rPr>
+        <w:t>。</w:t>
+      </w:r>
+    </w:p>
+    <w:p>
+      <w:pPr>
+        <w:pStyle w:val="a4"/>
+        <w:numPr>
+          <w:ilvl w:val="0"/>
+          <w:numId w:val="12"/>
+        </w:numPr>
+        <w:ind w:leftChars="0"/>
+        <w:rPr>
+          <w:rFonts w:ascii="Times New Roman" w:eastAsia="標楷體" w:hAnsi="Times New Roman"/>
+          <w:lang w:bidi="he-IL"/>
+        </w:rPr>
+      </w:pPr>
+      <w:r>
+        <w:rPr>
+          <w:rFonts w:ascii="Times New Roman" w:eastAsia="標楷體" w:hAnsi="Times New Roman" w:hint="eastAsia"/>
+          <w:lang w:bidi="he-IL"/>
+        </w:rPr>
+        <w:t>我們將</w:t>
+      </w:r>
+      <w:r>
+        <w:rPr>
+          <w:rFonts w:ascii="Times New Roman" w:eastAsia="標楷體" w:hAnsi="Times New Roman" w:hint="eastAsia"/>
+          <w:lang w:bidi="he-IL"/>
+        </w:rPr>
+        <w:t>ALU</w:t>
+      </w:r>
+      <w:r>
+        <w:rPr>
+          <w:rFonts w:ascii="Times New Roman" w:eastAsia="標楷體" w:hAnsi="Times New Roman" w:hint="eastAsia"/>
+          <w:lang w:bidi="he-IL"/>
+        </w:rPr>
+        <w:t>改成像</w:t>
+      </w:r>
+      <w:r>
+        <w:rPr>
+          <w:rFonts w:ascii="Times New Roman" w:eastAsia="標楷體" w:hAnsi="Times New Roman" w:hint="eastAsia"/>
+          <w:lang w:bidi="he-IL"/>
+        </w:rPr>
+        <w:t>lab1</w:t>
+      </w:r>
+      <w:r>
+        <w:rPr>
+          <w:rFonts w:ascii="Times New Roman" w:eastAsia="標楷體" w:hAnsi="Times New Roman" w:hint="eastAsia"/>
+          <w:lang w:bidi="he-IL"/>
+        </w:rPr>
+        <w:t>一樣，只在</w:t>
+      </w:r>
+      <w:r>
+        <w:rPr>
+          <w:rFonts w:ascii="Times New Roman" w:eastAsia="標楷體" w:hAnsi="Times New Roman" w:hint="eastAsia"/>
+          <w:lang w:bidi="he-IL"/>
+        </w:rPr>
+        <w:t>reset</w:t>
+      </w:r>
+      <w:r>
+        <w:rPr>
+          <w:rFonts w:ascii="Times New Roman" w:eastAsia="標楷體" w:hAnsi="Times New Roman" w:hint="eastAsia"/>
+          <w:lang w:bidi="he-IL"/>
+        </w:rPr>
+        <w:t>為</w:t>
+      </w:r>
+      <w:r>
+        <w:rPr>
+          <w:rFonts w:ascii="Times New Roman" w:eastAsia="標楷體" w:hAnsi="Times New Roman" w:hint="eastAsia"/>
+          <w:lang w:bidi="he-IL"/>
+        </w:rPr>
+        <w:t>1</w:t>
+      </w:r>
+      <w:r>
+        <w:rPr>
+          <w:rFonts w:ascii="Times New Roman" w:eastAsia="標楷體" w:hAnsi="Times New Roman" w:hint="eastAsia"/>
+          <w:lang w:bidi="he-IL"/>
+        </w:rPr>
+        <w:t>時才運作，</w:t>
+      </w:r>
+      <w:r>
+        <w:rPr>
+          <w:rFonts w:ascii="Times New Roman" w:eastAsia="標楷體" w:hAnsi="Times New Roman" w:hint="eastAsia"/>
+          <w:lang w:bidi="he-IL"/>
+        </w:rPr>
+        <w:t>會這樣改是因為</w:t>
+      </w:r>
+      <w:r>
+        <w:rPr>
+          <w:rFonts w:ascii="Times New Roman" w:eastAsia="標楷體" w:hAnsi="Times New Roman" w:hint="eastAsia"/>
+          <w:lang w:bidi="he-IL"/>
+        </w:rPr>
+        <w:t>我們</w:t>
+      </w:r>
+      <w:r>
+        <w:rPr>
+          <w:rFonts w:ascii="Times New Roman" w:eastAsia="標楷體" w:hAnsi="Times New Roman" w:hint="eastAsia"/>
+          <w:lang w:bidi="he-IL"/>
+        </w:rPr>
+        <w:t>發現</w:t>
+      </w:r>
+      <w:r>
+        <w:rPr>
+          <w:rFonts w:ascii="Times New Roman" w:eastAsia="標楷體" w:hAnsi="Times New Roman" w:hint="eastAsia"/>
+          <w:lang w:bidi="he-IL"/>
+        </w:rPr>
+        <w:t>當</w:t>
+      </w:r>
+      <w:r>
+        <w:rPr>
+          <w:rFonts w:ascii="Times New Roman" w:eastAsia="標楷體" w:hAnsi="Times New Roman" w:hint="eastAsia"/>
+          <w:lang w:bidi="he-IL"/>
+        </w:rPr>
+        <w:t>第一條指令的運算與寫入的暫存器是一樣時會造成</w:t>
+      </w:r>
+      <w:r>
+        <w:rPr>
+          <w:rFonts w:ascii="Times New Roman" w:eastAsia="標楷體" w:hAnsi="Times New Roman" w:hint="eastAsia"/>
+          <w:lang w:bidi="he-IL"/>
+        </w:rPr>
+        <w:t>多做一次該指令</w:t>
+      </w:r>
+      <w:r>
+        <w:rPr>
+          <w:rFonts w:ascii="Times New Roman" w:eastAsia="標楷體" w:hAnsi="Times New Roman" w:hint="eastAsia"/>
+          <w:lang w:bidi="he-IL"/>
+        </w:rPr>
+        <w:t>運算</w:t>
+      </w:r>
+      <w:r>
+        <w:rPr>
+          <w:rFonts w:ascii="Times New Roman" w:eastAsia="標楷體" w:hAnsi="Times New Roman" w:hint="eastAsia"/>
+          <w:lang w:bidi="he-IL"/>
+        </w:rPr>
+        <w:t>的缺陷</w:t>
+      </w:r>
+      <w:r>
+        <w:rPr>
+          <w:rFonts w:ascii="Times New Roman" w:eastAsia="標楷體" w:hAnsi="Times New Roman" w:hint="eastAsia"/>
+          <w:lang w:bidi="he-IL"/>
+        </w:rPr>
+        <w:t>，觀</w:t>
+      </w:r>
+      <w:r>
+        <w:rPr>
+          <w:rFonts w:ascii="Times New Roman" w:eastAsia="標楷體" w:hAnsi="Times New Roman" w:hint="eastAsia"/>
+          <w:lang w:bidi="he-IL"/>
+        </w:rPr>
+        <w:t>察</w:t>
+      </w:r>
+      <w:r>
+        <w:rPr>
+          <w:rFonts w:ascii="Times New Roman" w:eastAsia="標楷體" w:hAnsi="Times New Roman" w:hint="eastAsia"/>
+          <w:lang w:bidi="he-IL"/>
+        </w:rPr>
+        <w:t>波形圖後發現只要讓</w:t>
+      </w:r>
+      <w:r>
+        <w:rPr>
+          <w:rFonts w:ascii="Times New Roman" w:eastAsia="標楷體" w:hAnsi="Times New Roman" w:hint="eastAsia"/>
+          <w:lang w:bidi="he-IL"/>
+        </w:rPr>
+        <w:t>ALU</w:t>
+      </w:r>
+      <w:r>
+        <w:rPr>
+          <w:rFonts w:ascii="Times New Roman" w:eastAsia="標楷體" w:hAnsi="Times New Roman" w:hint="eastAsia"/>
+          <w:lang w:bidi="he-IL"/>
+        </w:rPr>
+        <w:t>在</w:t>
+      </w:r>
+      <w:r>
+        <w:rPr>
+          <w:rFonts w:ascii="Times New Roman" w:eastAsia="標楷體" w:hAnsi="Times New Roman" w:hint="eastAsia"/>
+          <w:lang w:bidi="he-IL"/>
+        </w:rPr>
+        <w:t>reset</w:t>
+      </w:r>
+      <w:r>
+        <w:rPr>
+          <w:rFonts w:ascii="Times New Roman" w:eastAsia="標楷體" w:hAnsi="Times New Roman" w:hint="eastAsia"/>
+          <w:lang w:bidi="he-IL"/>
+        </w:rPr>
+        <w:t>為</w:t>
+      </w:r>
+      <w:r>
+        <w:rPr>
+          <w:rFonts w:ascii="Times New Roman" w:eastAsia="標楷體" w:hAnsi="Times New Roman" w:hint="eastAsia"/>
+          <w:lang w:bidi="he-IL"/>
+        </w:rPr>
+        <w:t>1</w:t>
+      </w:r>
+      <w:r>
+        <w:rPr>
+          <w:rFonts w:ascii="Times New Roman" w:eastAsia="標楷體" w:hAnsi="Times New Roman" w:hint="eastAsia"/>
+          <w:lang w:bidi="he-IL"/>
+        </w:rPr>
+        <w:t>的時運作即可</w:t>
+      </w:r>
+      <w:r>
+        <w:rPr>
+          <w:rFonts w:ascii="Times New Roman" w:eastAsia="標楷體" w:hAnsi="Times New Roman" w:hint="eastAsia"/>
+          <w:lang w:bidi="he-IL"/>
+        </w:rPr>
+        <w:t>避免此錯誤</w:t>
+      </w:r>
+      <w:r>
+        <w:rPr>
+          <w:rFonts w:ascii="Times New Roman" w:eastAsia="標楷體" w:hAnsi="Times New Roman" w:hint="eastAsia"/>
+          <w:lang w:bidi="he-IL"/>
+        </w:rPr>
+        <w:t>，故我們將</w:t>
+      </w:r>
+      <w:r>
+        <w:rPr>
+          <w:rFonts w:ascii="Times New Roman" w:eastAsia="標楷體" w:hAnsi="Times New Roman" w:hint="eastAsia"/>
+          <w:lang w:bidi="he-IL"/>
+        </w:rPr>
+        <w:t>rst_i</w:t>
+      </w:r>
+      <w:r>
+        <w:rPr>
+          <w:rFonts w:ascii="Times New Roman" w:eastAsia="標楷體" w:hAnsi="Times New Roman" w:hint="eastAsia"/>
+          <w:lang w:bidi="he-IL"/>
+        </w:rPr>
+        <w:t>傳入</w:t>
+      </w:r>
+      <w:r>
+        <w:rPr>
+          <w:rFonts w:ascii="Times New Roman" w:eastAsia="標楷體" w:hAnsi="Times New Roman" w:hint="eastAsia"/>
+          <w:lang w:bidi="he-IL"/>
+        </w:rPr>
+        <w:t>ALU</w:t>
+      </w:r>
+      <w:r>
+        <w:rPr>
+          <w:rFonts w:ascii="Times New Roman" w:eastAsia="標楷體" w:hAnsi="Times New Roman" w:hint="eastAsia"/>
+          <w:lang w:bidi="he-IL"/>
+        </w:rPr>
+        <w:t>，並指定</w:t>
+      </w:r>
+      <w:r>
+        <w:rPr>
+          <w:rFonts w:ascii="Times New Roman" w:eastAsia="標楷體" w:hAnsi="Times New Roman" w:hint="eastAsia"/>
+          <w:lang w:bidi="he-IL"/>
+        </w:rPr>
+        <w:t>ALU</w:t>
+      </w:r>
+      <w:r>
+        <w:rPr>
+          <w:rFonts w:ascii="Times New Roman" w:eastAsia="標楷體" w:hAnsi="Times New Roman" w:hint="eastAsia"/>
+          <w:lang w:bidi="he-IL"/>
+        </w:rPr>
+        <w:t>只在</w:t>
+      </w:r>
+      <w:r>
+        <w:rPr>
+          <w:rFonts w:ascii="Times New Roman" w:eastAsia="標楷體" w:hAnsi="Times New Roman" w:hint="eastAsia"/>
+          <w:lang w:bidi="he-IL"/>
+        </w:rPr>
+        <w:t>rs</w:t>
+      </w:r>
+      <w:r>
+        <w:rPr>
+          <w:rFonts w:ascii="Times New Roman" w:eastAsia="標楷體" w:hAnsi="Times New Roman"/>
+          <w:lang w:bidi="he-IL"/>
+        </w:rPr>
+        <w:t>i_i</w:t>
+      </w:r>
+      <w:r>
+        <w:rPr>
+          <w:rFonts w:ascii="Times New Roman" w:eastAsia="標楷體" w:hAnsi="Times New Roman" w:hint="eastAsia"/>
+          <w:lang w:bidi="he-IL"/>
+        </w:rPr>
+        <w:t>是</w:t>
+      </w:r>
+      <w:r>
+        <w:rPr>
+          <w:rFonts w:ascii="Times New Roman" w:eastAsia="標楷體" w:hAnsi="Times New Roman" w:hint="eastAsia"/>
+          <w:lang w:bidi="he-IL"/>
+        </w:rPr>
+        <w:t>1</w:t>
+      </w:r>
+      <w:r>
+        <w:rPr>
+          <w:rFonts w:ascii="Times New Roman" w:eastAsia="標楷體" w:hAnsi="Times New Roman" w:hint="eastAsia"/>
+          <w:lang w:bidi="he-IL"/>
+        </w:rPr>
+        <w:t>時運作</w:t>
       </w:r>
       <w:r>
         <w:rPr>
@@ -7767,6 +7988,44 @@
     </w:sectPr>
   </w:body>
 </w:document>
+</file>
+
+<file path=word/endnotes.xml><?xml version="1.0" encoding="utf-8"?>
+<w:endnotes xmlns:wpc="http://schemas.microsoft.com/office/word/2010/wordprocessingCanvas" xmlns:cx="http://schemas.microsoft.com/office/drawing/2014/chartex" xmlns:cx1="http://schemas.microsoft.com/office/drawing/2015/9/8/chartex" xmlns:cx2="http://schemas.microsoft.com/office/drawing/2015/10/21/chartex" xmlns:cx3="http://schemas.microsoft.com/office/drawing/2016/5/9/chartex" xmlns:cx4="http://schemas.microsoft.com/office/drawing/2016/5/10/chartex" xmlns:cx5="http://schemas.microsoft.com/office/drawing/2016/5/11/chartex" xmlns:cx6="http://schemas.microsoft.com/office/drawing/2016/5/12/chartex" xmlns:cx7="http://schemas.microsoft.com/office/drawing/2016/5/13/chartex" xmlns:cx8="http://schemas.microsoft.com/office/drawing/2016/5/14/chartex" xmlns:mc="http://schemas.openxmlformats.org/markup-compatibility/2006" xmlns:o="urn:schemas-microsoft-com:office:office" xmlns:r="http://schemas.openxmlformats.org/officeDocument/2006/relationships" xmlns:m="http://schemas.openxmlformats.org/officeDocument/2006/math" xmlns:v="urn:schemas-microsoft-com:vml" xmlns:wp14="http://schemas.microsoft.com/office/word/2010/wordprocessingDrawing" xmlns:wp="http://schemas.openxmlformats.org/drawingml/2006/wordprocessingDrawing" xmlns:w10="urn:schemas-microsoft-com:office:word" xmlns:w="http://schemas.openxmlformats.org/wordprocessingml/2006/main" xmlns:w14="http://schemas.microsoft.com/office/word/2010/wordml" xmlns:w15="http://schemas.microsoft.com/office/word/2012/wordml" xmlns:w16se="http://schemas.microsoft.com/office/word/2015/wordml/symex" xmlns:wpg="http://schemas.microsoft.com/office/word/2010/wordprocessingGroup" xmlns:wpi="http://schemas.microsoft.com/office/word/2010/wordprocessingInk" xmlns:wne="http://schemas.microsoft.com/office/word/2006/wordml" xmlns:wps="http://schemas.microsoft.com/office/word/2010/wordprocessingShape" mc:Ignorable="w14 w15 w16se wp14">
+  <w:endnote w:type="separator" w:id="-1">
+    <w:p>
+      <w:r>
+        <w:separator/>
+      </w:r>
+    </w:p>
+  </w:endnote>
+  <w:endnote w:type="continuationSeparator" w:id="0">
+    <w:p>
+      <w:r>
+        <w:continuationSeparator/>
+      </w:r>
+    </w:p>
+  </w:endnote>
+</w:endnotes>
+</file>
+
+<file path=word/footnotes.xml><?xml version="1.0" encoding="utf-8"?>
+<w:footnotes xmlns:wpc="http://schemas.microsoft.com/office/word/2010/wordprocessingCanvas" xmlns:cx="http://schemas.microsoft.com/office/drawing/2014/chartex" xmlns:cx1="http://schemas.microsoft.com/office/drawing/2015/9/8/chartex" xmlns:cx2="http://schemas.microsoft.com/office/drawing/2015/10/21/chartex" xmlns:cx3="http://schemas.microsoft.com/office/drawing/2016/5/9/chartex" xmlns:cx4="http://schemas.microsoft.com/office/drawing/2016/5/10/chartex" xmlns:cx5="http://schemas.microsoft.com/office/drawing/2016/5/11/chartex" xmlns:cx6="http://schemas.microsoft.com/office/drawing/2016/5/12/chartex" xmlns:cx7="http://schemas.microsoft.com/office/drawing/2016/5/13/chartex" xmlns:cx8="http://schemas.microsoft.com/office/drawing/2016/5/14/chartex" xmlns:mc="http://schemas.openxmlformats.org/markup-compatibility/2006" xmlns:o="urn:schemas-microsoft-com:office:office" xmlns:r="http://schemas.openxmlformats.org/officeDocument/2006/relationships" xmlns:m="http://schemas.openxmlformats.org/officeDocument/2006/math" xmlns:v="urn:schemas-microsoft-com:vml" xmlns:wp14="http://schemas.microsoft.com/office/word/2010/wordprocessingDrawing" xmlns:wp="http://schemas.openxmlformats.org/drawingml/2006/wordprocessingDrawing" xmlns:w10="urn:schemas-microsoft-com:office:word" xmlns:w="http://schemas.openxmlformats.org/wordprocessingml/2006/main" xmlns:w14="http://schemas.microsoft.com/office/word/2010/wordml" xmlns:w15="http://schemas.microsoft.com/office/word/2012/wordml" xmlns:w16se="http://schemas.microsoft.com/office/word/2015/wordml/symex" xmlns:wpg="http://schemas.microsoft.com/office/word/2010/wordprocessingGroup" xmlns:wpi="http://schemas.microsoft.com/office/word/2010/wordprocessingInk" xmlns:wne="http://schemas.microsoft.com/office/word/2006/wordml" xmlns:wps="http://schemas.microsoft.com/office/word/2010/wordprocessingShape" mc:Ignorable="w14 w15 w16se wp14">
+  <w:footnote w:type="separator" w:id="-1">
+    <w:p>
+      <w:r>
+        <w:separator/>
+      </w:r>
+    </w:p>
+  </w:footnote>
+  <w:footnote w:type="continuationSeparator" w:id="0">
+    <w:p>
+      <w:r>
+        <w:continuationSeparator/>
+      </w:r>
+    </w:p>
+  </w:footnote>
+</w:footnotes>
 </file>
 
 <file path=word/numbering.xml><?xml version="1.0" encoding="utf-8"?>
@@ -9472,6 +9731,66 @@
       <w:ind w:leftChars="200" w:left="480"/>
     </w:pPr>
   </w:style>
+  <w:style w:type="paragraph" w:styleId="a5">
+    <w:name w:val="header"/>
+    <w:basedOn w:val="a"/>
+    <w:link w:val="a6"/>
+    <w:uiPriority w:val="99"/>
+    <w:unhideWhenUsed/>
+    <w:rsid w:val="0087735F"/>
+    <w:pPr>
+      <w:tabs>
+        <w:tab w:val="center" w:pos="4153"/>
+        <w:tab w:val="right" w:pos="8306"/>
+      </w:tabs>
+      <w:snapToGrid w:val="0"/>
+    </w:pPr>
+    <w:rPr>
+      <w:sz w:val="20"/>
+      <w:szCs w:val="20"/>
+    </w:rPr>
+  </w:style>
+  <w:style w:type="character" w:customStyle="1" w:styleId="a6">
+    <w:name w:val="頁首 字元"/>
+    <w:basedOn w:val="a0"/>
+    <w:link w:val="a5"/>
+    <w:uiPriority w:val="99"/>
+    <w:rsid w:val="0087735F"/>
+    <w:rPr>
+      <w:sz w:val="20"/>
+      <w:szCs w:val="20"/>
+    </w:rPr>
+  </w:style>
+  <w:style w:type="paragraph" w:styleId="a7">
+    <w:name w:val="footer"/>
+    <w:basedOn w:val="a"/>
+    <w:link w:val="a8"/>
+    <w:uiPriority w:val="99"/>
+    <w:unhideWhenUsed/>
+    <w:rsid w:val="0087735F"/>
+    <w:pPr>
+      <w:tabs>
+        <w:tab w:val="center" w:pos="4153"/>
+        <w:tab w:val="right" w:pos="8306"/>
+      </w:tabs>
+      <w:snapToGrid w:val="0"/>
+    </w:pPr>
+    <w:rPr>
+      <w:sz w:val="20"/>
+      <w:szCs w:val="20"/>
+    </w:rPr>
+  </w:style>
+  <w:style w:type="character" w:customStyle="1" w:styleId="a8">
+    <w:name w:val="頁尾 字元"/>
+    <w:basedOn w:val="a0"/>
+    <w:link w:val="a7"/>
+    <w:uiPriority w:val="99"/>
+    <w:rsid w:val="0087735F"/>
+    <w:rPr>
+      <w:sz w:val="20"/>
+      <w:szCs w:val="20"/>
+    </w:rPr>
+  </w:style>
 </w:styles>
 </file>
 

</xml_diff>